<commit_message>
Modificações na tabela de comentários
</commit_message>
<xml_diff>
--- a/Trabalho BD2 2019-1/Arquivos de modelagem/Trabalho_BD_2_2019_1.docx
+++ b/Trabalho BD2 2019-1/Arquivos de modelagem/Trabalho_BD_2_2019_1.docx
@@ -1,6 +1,6 @@
 
 <file path=word/document.xml><?xml version="1.0" encoding="utf-8"?>
-<w:document xmlns:w="http://schemas.openxmlformats.org/wordprocessingml/2006/main" xmlns:r="http://schemas.openxmlformats.org/officeDocument/2006/relationships" xmlns:m="http://schemas.openxmlformats.org/officeDocument/2006/math" xmlns:ns4="http://schemas.openxmlformats.org/schemaLibrary/2006/main" xmlns:w15="http://schemas.microsoft.com/office/word/2012/wordml" xmlns:w14="http://schemas.microsoft.com/office/word/2010/wordml" xmlns:mc="http://schemas.openxmlformats.org/markup-compatibility/2006" xmlns:wp="http://schemas.openxmlformats.org/drawingml/2006/wordprocessingDrawing" xmlns:a="http://schemas.openxmlformats.org/drawingml/2006/main" xmlns:wp14="http://schemas.microsoft.com/office/word/2010/wordprocessingDrawing" xmlns:wne="http://schemas.microsoft.com/office/word/2006/wordml" xmlns:c="http://schemas.openxmlformats.org/drawingml/2006/chart" xmlns:ns13="http://schemas.openxmlformats.org/drawingml/2006/chartDrawing" xmlns:dgm="http://schemas.openxmlformats.org/drawingml/2006/diagram" xmlns:pic="http://schemas.openxmlformats.org/drawingml/2006/picture" xmlns:xdr="http://schemas.openxmlformats.org/drawingml/2006/spreadsheetDrawing" xmlns:dsp="http://schemas.microsoft.com/office/drawing/2008/diagram" xmlns:ns18="urn:schemas-microsoft-com:office:excel" xmlns:o="urn:schemas-microsoft-com:office:office" xmlns:w10="urn:schemas-microsoft-com:office:word" xmlns:v="urn:schemas-microsoft-com:vml" xmlns:ns22="urn:schemas-microsoft-com:office:powerpoint" xmlns:ns24="http://schemas.microsoft.com/office/2006/coverPageProps" xmlns:odx="http://opendope.org/xpaths" xmlns:odc="http://opendope.org/conditions" xmlns:odq="http://opendope.org/questions" xmlns:oda="http://opendope.org/answers" xmlns:odi="http://opendope.org/components" xmlns:odgm="http://opendope.org/SmartArt/DataHierarchy" xmlns:b="http://schemas.openxmlformats.org/officeDocument/2006/bibliography" xmlns:wetp="http://schemas.microsoft.com/office/webextensions/taskpanes/2010/11" xmlns:we="http://schemas.microsoft.com/office/webextensions/webextension/2010/11" xmlns:ns34="http://schemas.openxmlformats.org/drawingml/2006/compatibility" xmlns:ns35="http://schemas.openxmlformats.org/drawingml/2006/lockedCanvas">
+<w:document xmlns:w="http://schemas.openxmlformats.org/wordprocessingml/2006/main" xmlns:r="http://schemas.openxmlformats.org/officeDocument/2006/relationships" xmlns:m="http://schemas.openxmlformats.org/officeDocument/2006/math" xmlns:ns4="http://schemas.openxmlformats.org/schemaLibrary/2006/main" xmlns:w15="http://schemas.microsoft.com/office/word/2012/wordml" xmlns:w14="http://schemas.microsoft.com/office/word/2010/wordml" xmlns:mc="http://schemas.openxmlformats.org/markup-compatibility/2006" xmlns:wp="http://schemas.openxmlformats.org/drawingml/2006/wordprocessingDrawing" xmlns:a="http://schemas.openxmlformats.org/drawingml/2006/main" xmlns:wp14="http://schemas.microsoft.com/office/word/2010/wordprocessingDrawing" xmlns:wne="http://schemas.microsoft.com/office/word/2006/wordml" xmlns:c="http://schemas.openxmlformats.org/drawingml/2006/chart" xmlns:ns13="http://schemas.openxmlformats.org/drawingml/2006/chartDrawing" xmlns:dgm="http://schemas.openxmlformats.org/drawingml/2006/diagram" xmlns:pic="http://schemas.openxmlformats.org/drawingml/2006/picture" xmlns:xdr="http://schemas.openxmlformats.org/drawingml/2006/spreadsheetDrawing" xmlns:dsp="http://schemas.microsoft.com/office/drawing/2008/diagram" xmlns:ns18="urn:schemas-microsoft-com:office:excel" xmlns:o="urn:schemas-microsoft-com:office:office" xmlns:v="urn:schemas-microsoft-com:vml" xmlns:w10="urn:schemas-microsoft-com:office:word" xmlns:ns22="urn:schemas-microsoft-com:office:powerpoint" xmlns:ns24="http://schemas.microsoft.com/office/2006/coverPageProps" xmlns:odx="http://opendope.org/xpaths" xmlns:odc="http://opendope.org/conditions" xmlns:odq="http://opendope.org/questions" xmlns:oda="http://opendope.org/answers" xmlns:odi="http://opendope.org/components" xmlns:odgm="http://opendope.org/SmartArt/DataHierarchy" xmlns:b="http://schemas.openxmlformats.org/officeDocument/2006/bibliography" xmlns:wetp="http://schemas.microsoft.com/office/webextensions/taskpanes/2010/11" xmlns:we="http://schemas.microsoft.com/office/webextensions/webextension/2010/11" xmlns:ns34="http://schemas.openxmlformats.org/drawingml/2006/compatibility" xmlns:ns35="http://schemas.openxmlformats.org/drawingml/2006/lockedCanvas">
   <w:body>
     <w:p>
       <w:r>
@@ -1612,6 +1612,87 @@
                 <w:sz w:val="20"/>
                 <w:szCs w:val="20"/>
               </w:rPr>
+              <w:t>estrelas</w:t>
+            </w:r>
+          </w:p>
+        </w:tc>
+        <w:tc>
+          <w:tcPr>
+            <w:tcW w:w="2000" w:type="dxa"/>
+            <w:vAlign w:val="center"/>
+          </w:tcPr>
+          <w:p>
+            <w:pPr>
+              <w:jc w:val="left"/>
+            </w:pPr>
+            <w:r>
+              <w:rPr>
+                <w:rFonts w:ascii="Courier New" w:hAnsi="Courier New"/>
+                <w:sz w:val="20"/>
+                <w:szCs w:val="20"/>
+              </w:rPr>
+              <w:t>int</w:t>
+            </w:r>
+          </w:p>
+        </w:tc>
+        <w:tc>
+          <w:tcPr>
+            <w:tcW w:w="2000" w:type="dxa"/>
+            <w:vAlign w:val="center"/>
+          </w:tcPr>
+          <w:p>
+            <w:pPr>
+              <w:jc w:val="left"/>
+            </w:pPr>
+            <w:r>
+              <w:rPr>
+                <w:rFonts w:ascii="Courier New" w:hAnsi="Courier New"/>
+                <w:sz w:val="20"/>
+                <w:szCs w:val="20"/>
+              </w:rPr>
+              <w:t/>
+            </w:r>
+          </w:p>
+        </w:tc>
+        <w:tc>
+          <w:tcPr>
+            <w:tcW w:w="2000" w:type="dxa"/>
+            <w:vAlign w:val="center"/>
+          </w:tcPr>
+          <w:p>
+            <w:pPr>
+              <w:jc w:val="left"/>
+            </w:pPr>
+            <w:r>
+              <w:rPr>
+                <w:rFonts w:ascii="Courier New" w:hAnsi="Courier New"/>
+                <w:sz w:val="20"/>
+                <w:szCs w:val="20"/>
+              </w:rPr>
+              <w:t/>
+            </w:r>
+          </w:p>
+        </w:tc>
+      </w:tr>
+      <w:tr>
+        <w:trPr>
+          <w:trHeight w:val="500"/>
+        </w:trPr>
+        <w:tc>
+          <w:tcPr>
+            <w:tcW w:w="2000" w:type="dxa"/>
+            <w:vAlign w:val="center"/>
+          </w:tcPr>
+          <w:p>
+            <w:pPr>
+              <w:jc w:val="left"/>
+            </w:pPr>
+            <w:r>
+              <w:rPr>
+                <w:rFonts w:ascii="Courier New" w:hAnsi="Courier New"/>
+                <w:sz w:val="20"/>
+                <w:szCs w:val="20"/>
+              </w:rPr>
               <w:t>usuario_id</w:t>
             </w:r>
           </w:p>
@@ -5996,7 +6077,7 @@
 </file>
 
 <file path=word/footer.xml><?xml version="1.0" encoding="utf-8"?>
-<w:ftr xmlns:w="http://schemas.openxmlformats.org/wordprocessingml/2006/main" xmlns:r="http://schemas.openxmlformats.org/officeDocument/2006/relationships" xmlns:m="http://schemas.openxmlformats.org/officeDocument/2006/math" xmlns:ns4="http://schemas.openxmlformats.org/schemaLibrary/2006/main" xmlns:w15="http://schemas.microsoft.com/office/word/2012/wordml" xmlns:w14="http://schemas.microsoft.com/office/word/2010/wordml" xmlns:mc="http://schemas.openxmlformats.org/markup-compatibility/2006" xmlns:wp="http://schemas.openxmlformats.org/drawingml/2006/wordprocessingDrawing" xmlns:a="http://schemas.openxmlformats.org/drawingml/2006/main" xmlns:wp14="http://schemas.microsoft.com/office/word/2010/wordprocessingDrawing" xmlns:wne="http://schemas.microsoft.com/office/word/2006/wordml" xmlns:c="http://schemas.openxmlformats.org/drawingml/2006/chart" xmlns:ns13="http://schemas.openxmlformats.org/drawingml/2006/chartDrawing" xmlns:dgm="http://schemas.openxmlformats.org/drawingml/2006/diagram" xmlns:pic="http://schemas.openxmlformats.org/drawingml/2006/picture" xmlns:xdr="http://schemas.openxmlformats.org/drawingml/2006/spreadsheetDrawing" xmlns:dsp="http://schemas.microsoft.com/office/drawing/2008/diagram" xmlns:ns18="urn:schemas-microsoft-com:office:excel" xmlns:o="urn:schemas-microsoft-com:office:office" xmlns:w10="urn:schemas-microsoft-com:office:word" xmlns:v="urn:schemas-microsoft-com:vml" xmlns:ns22="urn:schemas-microsoft-com:office:powerpoint" xmlns:ns24="http://schemas.microsoft.com/office/2006/coverPageProps" xmlns:odx="http://opendope.org/xpaths" xmlns:odc="http://opendope.org/conditions" xmlns:odq="http://opendope.org/questions" xmlns:oda="http://opendope.org/answers" xmlns:odi="http://opendope.org/components" xmlns:odgm="http://opendope.org/SmartArt/DataHierarchy" xmlns:b="http://schemas.openxmlformats.org/officeDocument/2006/bibliography" xmlns:wetp="http://schemas.microsoft.com/office/webextensions/taskpanes/2010/11" xmlns:we="http://schemas.microsoft.com/office/webextensions/webextension/2010/11" xmlns:ns34="http://schemas.openxmlformats.org/drawingml/2006/compatibility" xmlns:ns35="http://schemas.openxmlformats.org/drawingml/2006/lockedCanvas">
+<w:ftr xmlns:w="http://schemas.openxmlformats.org/wordprocessingml/2006/main" xmlns:r="http://schemas.openxmlformats.org/officeDocument/2006/relationships" xmlns:m="http://schemas.openxmlformats.org/officeDocument/2006/math" xmlns:ns4="http://schemas.openxmlformats.org/schemaLibrary/2006/main" xmlns:w15="http://schemas.microsoft.com/office/word/2012/wordml" xmlns:w14="http://schemas.microsoft.com/office/word/2010/wordml" xmlns:mc="http://schemas.openxmlformats.org/markup-compatibility/2006" xmlns:wp="http://schemas.openxmlformats.org/drawingml/2006/wordprocessingDrawing" xmlns:a="http://schemas.openxmlformats.org/drawingml/2006/main" xmlns:wp14="http://schemas.microsoft.com/office/word/2010/wordprocessingDrawing" xmlns:wne="http://schemas.microsoft.com/office/word/2006/wordml" xmlns:c="http://schemas.openxmlformats.org/drawingml/2006/chart" xmlns:ns13="http://schemas.openxmlformats.org/drawingml/2006/chartDrawing" xmlns:dgm="http://schemas.openxmlformats.org/drawingml/2006/diagram" xmlns:pic="http://schemas.openxmlformats.org/drawingml/2006/picture" xmlns:xdr="http://schemas.openxmlformats.org/drawingml/2006/spreadsheetDrawing" xmlns:dsp="http://schemas.microsoft.com/office/drawing/2008/diagram" xmlns:ns18="urn:schemas-microsoft-com:office:excel" xmlns:o="urn:schemas-microsoft-com:office:office" xmlns:v="urn:schemas-microsoft-com:vml" xmlns:w10="urn:schemas-microsoft-com:office:word" xmlns:ns22="urn:schemas-microsoft-com:office:powerpoint" xmlns:ns24="http://schemas.microsoft.com/office/2006/coverPageProps" xmlns:odx="http://opendope.org/xpaths" xmlns:odc="http://opendope.org/conditions" xmlns:odq="http://opendope.org/questions" xmlns:oda="http://opendope.org/answers" xmlns:odi="http://opendope.org/components" xmlns:odgm="http://opendope.org/SmartArt/DataHierarchy" xmlns:b="http://schemas.openxmlformats.org/officeDocument/2006/bibliography" xmlns:wetp="http://schemas.microsoft.com/office/webextensions/taskpanes/2010/11" xmlns:we="http://schemas.microsoft.com/office/webextensions/webextension/2010/11" xmlns:ns34="http://schemas.openxmlformats.org/drawingml/2006/compatibility" xmlns:ns35="http://schemas.openxmlformats.org/drawingml/2006/lockedCanvas">
   <w:tbl>
     <w:tblPr>
       <w:tblStyle w:val="TableGrid"/>
@@ -6062,7 +6143,7 @@
 </file>
 
 <file path=word/header.xml><?xml version="1.0" encoding="utf-8"?>
-<w:hdr xmlns:w="http://schemas.openxmlformats.org/wordprocessingml/2006/main" xmlns:r="http://schemas.openxmlformats.org/officeDocument/2006/relationships" xmlns:m="http://schemas.openxmlformats.org/officeDocument/2006/math" xmlns:ns4="http://schemas.openxmlformats.org/schemaLibrary/2006/main" xmlns:w15="http://schemas.microsoft.com/office/word/2012/wordml" xmlns:w14="http://schemas.microsoft.com/office/word/2010/wordml" xmlns:mc="http://schemas.openxmlformats.org/markup-compatibility/2006" xmlns:wp="http://schemas.openxmlformats.org/drawingml/2006/wordprocessingDrawing" xmlns:a="http://schemas.openxmlformats.org/drawingml/2006/main" xmlns:wp14="http://schemas.microsoft.com/office/word/2010/wordprocessingDrawing" xmlns:wne="http://schemas.microsoft.com/office/word/2006/wordml" xmlns:c="http://schemas.openxmlformats.org/drawingml/2006/chart" xmlns:ns13="http://schemas.openxmlformats.org/drawingml/2006/chartDrawing" xmlns:dgm="http://schemas.openxmlformats.org/drawingml/2006/diagram" xmlns:pic="http://schemas.openxmlformats.org/drawingml/2006/picture" xmlns:xdr="http://schemas.openxmlformats.org/drawingml/2006/spreadsheetDrawing" xmlns:dsp="http://schemas.microsoft.com/office/drawing/2008/diagram" xmlns:ns18="urn:schemas-microsoft-com:office:excel" xmlns:o="urn:schemas-microsoft-com:office:office" xmlns:w10="urn:schemas-microsoft-com:office:word" xmlns:v="urn:schemas-microsoft-com:vml" xmlns:ns22="urn:schemas-microsoft-com:office:powerpoint" xmlns:ns24="http://schemas.microsoft.com/office/2006/coverPageProps" xmlns:odx="http://opendope.org/xpaths" xmlns:odc="http://opendope.org/conditions" xmlns:odq="http://opendope.org/questions" xmlns:oda="http://opendope.org/answers" xmlns:odi="http://opendope.org/components" xmlns:odgm="http://opendope.org/SmartArt/DataHierarchy" xmlns:b="http://schemas.openxmlformats.org/officeDocument/2006/bibliography" xmlns:wetp="http://schemas.microsoft.com/office/webextensions/taskpanes/2010/11" xmlns:we="http://schemas.microsoft.com/office/webextensions/webextension/2010/11" xmlns:ns34="http://schemas.openxmlformats.org/drawingml/2006/compatibility" xmlns:ns35="http://schemas.openxmlformats.org/drawingml/2006/lockedCanvas">
+<w:hdr xmlns:w="http://schemas.openxmlformats.org/wordprocessingml/2006/main" xmlns:r="http://schemas.openxmlformats.org/officeDocument/2006/relationships" xmlns:m="http://schemas.openxmlformats.org/officeDocument/2006/math" xmlns:ns4="http://schemas.openxmlformats.org/schemaLibrary/2006/main" xmlns:w15="http://schemas.microsoft.com/office/word/2012/wordml" xmlns:w14="http://schemas.microsoft.com/office/word/2010/wordml" xmlns:mc="http://schemas.openxmlformats.org/markup-compatibility/2006" xmlns:wp="http://schemas.openxmlformats.org/drawingml/2006/wordprocessingDrawing" xmlns:a="http://schemas.openxmlformats.org/drawingml/2006/main" xmlns:wp14="http://schemas.microsoft.com/office/word/2010/wordprocessingDrawing" xmlns:wne="http://schemas.microsoft.com/office/word/2006/wordml" xmlns:c="http://schemas.openxmlformats.org/drawingml/2006/chart" xmlns:ns13="http://schemas.openxmlformats.org/drawingml/2006/chartDrawing" xmlns:dgm="http://schemas.openxmlformats.org/drawingml/2006/diagram" xmlns:pic="http://schemas.openxmlformats.org/drawingml/2006/picture" xmlns:xdr="http://schemas.openxmlformats.org/drawingml/2006/spreadsheetDrawing" xmlns:dsp="http://schemas.microsoft.com/office/drawing/2008/diagram" xmlns:ns18="urn:schemas-microsoft-com:office:excel" xmlns:o="urn:schemas-microsoft-com:office:office" xmlns:v="urn:schemas-microsoft-com:vml" xmlns:w10="urn:schemas-microsoft-com:office:word" xmlns:ns22="urn:schemas-microsoft-com:office:powerpoint" xmlns:ns24="http://schemas.microsoft.com/office/2006/coverPageProps" xmlns:odx="http://opendope.org/xpaths" xmlns:odc="http://opendope.org/conditions" xmlns:odq="http://opendope.org/questions" xmlns:oda="http://opendope.org/answers" xmlns:odi="http://opendope.org/components" xmlns:odgm="http://opendope.org/SmartArt/DataHierarchy" xmlns:b="http://schemas.openxmlformats.org/officeDocument/2006/bibliography" xmlns:wetp="http://schemas.microsoft.com/office/webextensions/taskpanes/2010/11" xmlns:we="http://schemas.microsoft.com/office/webextensions/webextension/2010/11" xmlns:ns34="http://schemas.openxmlformats.org/drawingml/2006/compatibility" xmlns:ns35="http://schemas.openxmlformats.org/drawingml/2006/lockedCanvas">
   <w:p>
     <w:pPr>
       <w:jc w:val="left"/>
@@ -6080,7 +6161,7 @@
 </file>
 
 <file path=word/styles.xml><?xml version="1.0" encoding="utf-8"?>
-<w:styles xmlns:w="http://schemas.openxmlformats.org/wordprocessingml/2006/main" xmlns:r="http://schemas.openxmlformats.org/officeDocument/2006/relationships" xmlns:m="http://schemas.openxmlformats.org/officeDocument/2006/math" xmlns:ns4="http://schemas.openxmlformats.org/schemaLibrary/2006/main" xmlns:w15="http://schemas.microsoft.com/office/word/2012/wordml" xmlns:w14="http://schemas.microsoft.com/office/word/2010/wordml" xmlns:mc="http://schemas.openxmlformats.org/markup-compatibility/2006" xmlns:wp="http://schemas.openxmlformats.org/drawingml/2006/wordprocessingDrawing" xmlns:a="http://schemas.openxmlformats.org/drawingml/2006/main" xmlns:wp14="http://schemas.microsoft.com/office/word/2010/wordprocessingDrawing" xmlns:wne="http://schemas.microsoft.com/office/word/2006/wordml" xmlns:c="http://schemas.openxmlformats.org/drawingml/2006/chart" xmlns:ns13="http://schemas.openxmlformats.org/drawingml/2006/chartDrawing" xmlns:dgm="http://schemas.openxmlformats.org/drawingml/2006/diagram" xmlns:pic="http://schemas.openxmlformats.org/drawingml/2006/picture" xmlns:xdr="http://schemas.openxmlformats.org/drawingml/2006/spreadsheetDrawing" xmlns:dsp="http://schemas.microsoft.com/office/drawing/2008/diagram" xmlns:ns18="urn:schemas-microsoft-com:office:excel" xmlns:o="urn:schemas-microsoft-com:office:office" xmlns:w10="urn:schemas-microsoft-com:office:word" xmlns:v="urn:schemas-microsoft-com:vml" xmlns:ns22="urn:schemas-microsoft-com:office:powerpoint" xmlns:ns24="http://schemas.microsoft.com/office/2006/coverPageProps" xmlns:odx="http://opendope.org/xpaths" xmlns:odc="http://opendope.org/conditions" xmlns:odq="http://opendope.org/questions" xmlns:oda="http://opendope.org/answers" xmlns:odi="http://opendope.org/components" xmlns:odgm="http://opendope.org/SmartArt/DataHierarchy" xmlns:b="http://schemas.openxmlformats.org/officeDocument/2006/bibliography" xmlns:wetp="http://schemas.microsoft.com/office/webextensions/taskpanes/2010/11" xmlns:we="http://schemas.microsoft.com/office/webextensions/webextension/2010/11" xmlns:ns34="http://schemas.openxmlformats.org/drawingml/2006/compatibility" xmlns:ns35="http://schemas.openxmlformats.org/drawingml/2006/lockedCanvas">
+<w:styles xmlns:w="http://schemas.openxmlformats.org/wordprocessingml/2006/main" xmlns:r="http://schemas.openxmlformats.org/officeDocument/2006/relationships" xmlns:m="http://schemas.openxmlformats.org/officeDocument/2006/math" xmlns:ns4="http://schemas.openxmlformats.org/schemaLibrary/2006/main" xmlns:w15="http://schemas.microsoft.com/office/word/2012/wordml" xmlns:w14="http://schemas.microsoft.com/office/word/2010/wordml" xmlns:mc="http://schemas.openxmlformats.org/markup-compatibility/2006" xmlns:wp="http://schemas.openxmlformats.org/drawingml/2006/wordprocessingDrawing" xmlns:a="http://schemas.openxmlformats.org/drawingml/2006/main" xmlns:wp14="http://schemas.microsoft.com/office/word/2010/wordprocessingDrawing" xmlns:wne="http://schemas.microsoft.com/office/word/2006/wordml" xmlns:c="http://schemas.openxmlformats.org/drawingml/2006/chart" xmlns:ns13="http://schemas.openxmlformats.org/drawingml/2006/chartDrawing" xmlns:dgm="http://schemas.openxmlformats.org/drawingml/2006/diagram" xmlns:pic="http://schemas.openxmlformats.org/drawingml/2006/picture" xmlns:xdr="http://schemas.openxmlformats.org/drawingml/2006/spreadsheetDrawing" xmlns:dsp="http://schemas.microsoft.com/office/drawing/2008/diagram" xmlns:ns18="urn:schemas-microsoft-com:office:excel" xmlns:o="urn:schemas-microsoft-com:office:office" xmlns:v="urn:schemas-microsoft-com:vml" xmlns:w10="urn:schemas-microsoft-com:office:word" xmlns:ns22="urn:schemas-microsoft-com:office:powerpoint" xmlns:ns24="http://schemas.microsoft.com/office/2006/coverPageProps" xmlns:odx="http://opendope.org/xpaths" xmlns:odc="http://opendope.org/conditions" xmlns:odq="http://opendope.org/questions" xmlns:oda="http://opendope.org/answers" xmlns:odi="http://opendope.org/components" xmlns:odgm="http://opendope.org/SmartArt/DataHierarchy" xmlns:b="http://schemas.openxmlformats.org/officeDocument/2006/bibliography" xmlns:wetp="http://schemas.microsoft.com/office/webextensions/taskpanes/2010/11" xmlns:we="http://schemas.microsoft.com/office/webextensions/webextension/2010/11" xmlns:ns34="http://schemas.openxmlformats.org/drawingml/2006/compatibility" xmlns:ns35="http://schemas.openxmlformats.org/drawingml/2006/lockedCanvas">
   <w:docDefaults>
     <w:rPrDefault>
       <w:rPr>

</xml_diff>